<commit_message>
ref: updated docker-compose and relatory
</commit_message>
<xml_diff>
--- a/relatorio/a3-documentacao.docx
+++ b/relatorio/a3-documentacao.docx
@@ -789,12 +789,12 @@
                 <wp:extent cx="3556635" cy="2228850"/>
                 <wp:effectExtent b="0" l="0" r="0" t="0"/>
                 <wp:wrapSquare wrapText="bothSides" distB="45720" distT="45720" distL="114300" distR="114300"/>
-                <wp:docPr id="1" name="image13.png"/>
+                <wp:docPr id="1" name="image12.png"/>
                 <a:graphic>
                   <a:graphicData uri="http://schemas.openxmlformats.org/drawingml/2006/picture">
                     <pic:pic>
                       <pic:nvPicPr>
-                        <pic:cNvPr id="0" name="image13.png"/>
+                        <pic:cNvPr id="0" name="image12.png"/>
                         <pic:cNvPicPr preferRelativeResize="0"/>
                       </pic:nvPicPr>
                       <pic:blipFill>
@@ -1568,7 +1568,7 @@
           <w:szCs w:val="24"/>
           <w:rtl w:val="0"/>
         </w:rPr>
-        <w:t xml:space="preserve">. Basicamente você vai acessar a pasta raiz do back-end no repositório, com os pré-requisitos instalados, vai criar um arquivo “.env” copiando o conteúdo do “.env-example-docker” e vai abrir o terminal na raiz do back-end e rodar o comando no terminal “docker-compose up -d –build”. Um adendo é que como está sendo utilizado uma imagem do mysql, é necessário acessar o log do serviço do back-end (comando: docker logs container_id) e verificar se as tabelas foram criadas e os dados inicializados antes de realizar qualquer requisição para aplicação, isso é uma particularidade da imagem do mysql, presente na própria documentação da imagem oficial no docker hub.</w:t>
+        <w:t xml:space="preserve">. Basicamente você vai acessar a pasta raiz do back-end no repositório, com os pré-requisitos instalados, vai criar um arquivo “.env” e copiar o conteúdo do “.env-example-docker” e colar dentro do “.env”, depois disso vai abrir o terminal na raiz do back-end e rodar o comando no terminal “docker-compose up -d –build”. </w:t>
       </w:r>
     </w:p>
     <w:p>
@@ -1672,101 +1672,6 @@
       </w:pPr>
       <w:r>
         <w:rPr>
-          <w:rFonts w:ascii="Arial" w:cs="Arial" w:eastAsia="Arial" w:hAnsi="Arial"/>
-          <w:sz w:val="24"/>
-          <w:szCs w:val="24"/>
-        </w:rPr>
-        <w:drawing>
-          <wp:inline distB="114300" distT="114300" distL="114300" distR="114300">
-            <wp:extent cx="5972175" cy="1993900"/>
-            <wp:effectExtent b="0" l="0" r="0" t="0"/>
-            <wp:docPr id="14" name="image12.png"/>
-            <a:graphic>
-              <a:graphicData uri="http://schemas.openxmlformats.org/drawingml/2006/picture">
-                <pic:pic>
-                  <pic:nvPicPr>
-                    <pic:cNvPr id="0" name="image12.png"/>
-                    <pic:cNvPicPr preferRelativeResize="0"/>
-                  </pic:nvPicPr>
-                  <pic:blipFill>
-                    <a:blip r:embed="rId17"/>
-                    <a:srcRect b="0" l="0" r="0" t="0"/>
-                    <a:stretch>
-                      <a:fillRect/>
-                    </a:stretch>
-                  </pic:blipFill>
-                  <pic:spPr>
-                    <a:xfrm>
-                      <a:off x="0" y="0"/>
-                      <a:ext cx="5972175" cy="1993900"/>
-                    </a:xfrm>
-                    <a:prstGeom prst="rect"/>
-                    <a:ln/>
-                  </pic:spPr>
-                </pic:pic>
-              </a:graphicData>
-            </a:graphic>
-          </wp:inline>
-        </w:drawing>
-      </w:r>
-      <w:r>
-        <w:rPr>
-          <w:rtl w:val="0"/>
-        </w:rPr>
-      </w:r>
-    </w:p>
-    <w:p>
-      <w:pPr>
-        <w:jc w:val="both"/>
-        <w:rPr>
-          <w:rFonts w:ascii="Arial" w:cs="Arial" w:eastAsia="Arial" w:hAnsi="Arial"/>
-          <w:sz w:val="24"/>
-          <w:szCs w:val="24"/>
-        </w:rPr>
-      </w:pPr>
-      <w:r>
-        <w:rPr>
-          <w:rFonts w:ascii="Arial" w:cs="Arial" w:eastAsia="Arial" w:hAnsi="Arial"/>
-          <w:sz w:val="24"/>
-          <w:szCs w:val="24"/>
-          <w:rtl w:val="0"/>
-        </w:rPr>
-        <w:t xml:space="preserve">Evidência do problema mencionado na própria </w:t>
-      </w:r>
-      <w:hyperlink r:id="rId18">
-        <w:r>
-          <w:rPr>
-            <w:rFonts w:ascii="Arial" w:cs="Arial" w:eastAsia="Arial" w:hAnsi="Arial"/>
-            <w:color w:val="1155cc"/>
-            <w:sz w:val="24"/>
-            <w:szCs w:val="24"/>
-            <w:u w:val="single"/>
-            <w:rtl w:val="0"/>
-          </w:rPr>
-          <w:t xml:space="preserve">documentação da imagem</w:t>
-        </w:r>
-      </w:hyperlink>
-      <w:r>
-        <w:rPr>
-          <w:rFonts w:ascii="Arial" w:cs="Arial" w:eastAsia="Arial" w:hAnsi="Arial"/>
-          <w:sz w:val="24"/>
-          <w:szCs w:val="24"/>
-          <w:rtl w:val="0"/>
-        </w:rPr>
-        <w:t xml:space="preserve"> no Docker Hub.</w:t>
-      </w:r>
-    </w:p>
-    <w:p>
-      <w:pPr>
-        <w:jc w:val="both"/>
-        <w:rPr>
-          <w:rFonts w:ascii="Arial" w:cs="Arial" w:eastAsia="Arial" w:hAnsi="Arial"/>
-          <w:sz w:val="24"/>
-          <w:szCs w:val="24"/>
-        </w:rPr>
-      </w:pPr>
-      <w:r>
-        <w:rPr>
           <w:rtl w:val="0"/>
         </w:rPr>
       </w:r>
@@ -2039,66 +1944,6 @@
       </w:pPr>
       <w:r>
         <w:rPr>
-          <w:rtl w:val="0"/>
-        </w:rPr>
-      </w:r>
-    </w:p>
-    <w:p>
-      <w:pPr>
-        <w:jc w:val="both"/>
-        <w:rPr>
-          <w:rFonts w:ascii="Arial" w:cs="Arial" w:eastAsia="Arial" w:hAnsi="Arial"/>
-          <w:sz w:val="24"/>
-          <w:szCs w:val="24"/>
-        </w:rPr>
-      </w:pPr>
-      <w:r>
-        <w:rPr>
-          <w:rtl w:val="0"/>
-        </w:rPr>
-      </w:r>
-    </w:p>
-    <w:p>
-      <w:pPr>
-        <w:jc w:val="both"/>
-        <w:rPr>
-          <w:rFonts w:ascii="Arial" w:cs="Arial" w:eastAsia="Arial" w:hAnsi="Arial"/>
-          <w:sz w:val="24"/>
-          <w:szCs w:val="24"/>
-        </w:rPr>
-      </w:pPr>
-      <w:r>
-        <w:rPr>
-          <w:rtl w:val="0"/>
-        </w:rPr>
-      </w:r>
-    </w:p>
-    <w:p>
-      <w:pPr>
-        <w:jc w:val="both"/>
-        <w:rPr>
-          <w:rFonts w:ascii="Arial" w:cs="Arial" w:eastAsia="Arial" w:hAnsi="Arial"/>
-          <w:sz w:val="24"/>
-          <w:szCs w:val="24"/>
-        </w:rPr>
-      </w:pPr>
-      <w:r>
-        <w:rPr>
-          <w:rtl w:val="0"/>
-        </w:rPr>
-      </w:r>
-    </w:p>
-    <w:p>
-      <w:pPr>
-        <w:jc w:val="both"/>
-        <w:rPr>
-          <w:rFonts w:ascii="Arial" w:cs="Arial" w:eastAsia="Arial" w:hAnsi="Arial"/>
-          <w:sz w:val="24"/>
-          <w:szCs w:val="24"/>
-        </w:rPr>
-      </w:pPr>
-      <w:r>
-        <w:rPr>
           <w:rFonts w:ascii="Arial" w:cs="Arial" w:eastAsia="Arial" w:hAnsi="Arial"/>
           <w:sz w:val="24"/>
           <w:szCs w:val="24"/>
@@ -2310,201 +2155,6 @@
           <w:rtl w:val="0"/>
         </w:rPr>
         <w:tab/>
-      </w:r>
-    </w:p>
-    <w:p>
-      <w:pPr>
-        <w:jc w:val="both"/>
-        <w:rPr>
-          <w:rFonts w:ascii="Arial" w:cs="Arial" w:eastAsia="Arial" w:hAnsi="Arial"/>
-          <w:sz w:val="24"/>
-          <w:szCs w:val="24"/>
-        </w:rPr>
-      </w:pPr>
-      <w:r>
-        <w:rPr>
-          <w:rtl w:val="0"/>
-        </w:rPr>
-      </w:r>
-    </w:p>
-    <w:p>
-      <w:pPr>
-        <w:jc w:val="both"/>
-        <w:rPr>
-          <w:rFonts w:ascii="Arial" w:cs="Arial" w:eastAsia="Arial" w:hAnsi="Arial"/>
-          <w:sz w:val="24"/>
-          <w:szCs w:val="24"/>
-        </w:rPr>
-      </w:pPr>
-      <w:r>
-        <w:rPr>
-          <w:rtl w:val="0"/>
-        </w:rPr>
-      </w:r>
-    </w:p>
-    <w:p>
-      <w:pPr>
-        <w:jc w:val="both"/>
-        <w:rPr>
-          <w:rFonts w:ascii="Arial" w:cs="Arial" w:eastAsia="Arial" w:hAnsi="Arial"/>
-          <w:sz w:val="24"/>
-          <w:szCs w:val="24"/>
-        </w:rPr>
-      </w:pPr>
-      <w:r>
-        <w:rPr>
-          <w:rtl w:val="0"/>
-        </w:rPr>
-      </w:r>
-    </w:p>
-    <w:p>
-      <w:pPr>
-        <w:jc w:val="both"/>
-        <w:rPr>
-          <w:rFonts w:ascii="Arial" w:cs="Arial" w:eastAsia="Arial" w:hAnsi="Arial"/>
-          <w:sz w:val="24"/>
-          <w:szCs w:val="24"/>
-        </w:rPr>
-      </w:pPr>
-      <w:r>
-        <w:rPr>
-          <w:rtl w:val="0"/>
-        </w:rPr>
-      </w:r>
-    </w:p>
-    <w:p>
-      <w:pPr>
-        <w:jc w:val="both"/>
-        <w:rPr>
-          <w:rFonts w:ascii="Arial" w:cs="Arial" w:eastAsia="Arial" w:hAnsi="Arial"/>
-          <w:sz w:val="24"/>
-          <w:szCs w:val="24"/>
-        </w:rPr>
-      </w:pPr>
-      <w:r>
-        <w:rPr>
-          <w:rtl w:val="0"/>
-        </w:rPr>
-      </w:r>
-    </w:p>
-    <w:p>
-      <w:pPr>
-        <w:jc w:val="both"/>
-        <w:rPr>
-          <w:rFonts w:ascii="Arial" w:cs="Arial" w:eastAsia="Arial" w:hAnsi="Arial"/>
-          <w:sz w:val="24"/>
-          <w:szCs w:val="24"/>
-        </w:rPr>
-      </w:pPr>
-      <w:r>
-        <w:rPr>
-          <w:rtl w:val="0"/>
-        </w:rPr>
-      </w:r>
-    </w:p>
-    <w:p>
-      <w:pPr>
-        <w:jc w:val="both"/>
-        <w:rPr>
-          <w:rFonts w:ascii="Arial" w:cs="Arial" w:eastAsia="Arial" w:hAnsi="Arial"/>
-          <w:sz w:val="24"/>
-          <w:szCs w:val="24"/>
-        </w:rPr>
-      </w:pPr>
-      <w:r>
-        <w:rPr>
-          <w:rtl w:val="0"/>
-        </w:rPr>
-      </w:r>
-    </w:p>
-    <w:p>
-      <w:pPr>
-        <w:jc w:val="both"/>
-        <w:rPr>
-          <w:rFonts w:ascii="Arial" w:cs="Arial" w:eastAsia="Arial" w:hAnsi="Arial"/>
-          <w:sz w:val="24"/>
-          <w:szCs w:val="24"/>
-        </w:rPr>
-      </w:pPr>
-      <w:r>
-        <w:rPr>
-          <w:rtl w:val="0"/>
-        </w:rPr>
-      </w:r>
-    </w:p>
-    <w:p>
-      <w:pPr>
-        <w:jc w:val="both"/>
-        <w:rPr>
-          <w:rFonts w:ascii="Arial" w:cs="Arial" w:eastAsia="Arial" w:hAnsi="Arial"/>
-          <w:sz w:val="24"/>
-          <w:szCs w:val="24"/>
-        </w:rPr>
-      </w:pPr>
-      <w:r>
-        <w:rPr>
-          <w:rtl w:val="0"/>
-        </w:rPr>
-      </w:r>
-    </w:p>
-    <w:p>
-      <w:pPr>
-        <w:jc w:val="both"/>
-        <w:rPr>
-          <w:rFonts w:ascii="Arial" w:cs="Arial" w:eastAsia="Arial" w:hAnsi="Arial"/>
-          <w:sz w:val="24"/>
-          <w:szCs w:val="24"/>
-        </w:rPr>
-      </w:pPr>
-      <w:r>
-        <w:rPr>
-          <w:rtl w:val="0"/>
-        </w:rPr>
-      </w:r>
-    </w:p>
-    <w:p>
-      <w:pPr>
-        <w:jc w:val="both"/>
-        <w:rPr>
-          <w:rFonts w:ascii="Arial" w:cs="Arial" w:eastAsia="Arial" w:hAnsi="Arial"/>
-          <w:sz w:val="24"/>
-          <w:szCs w:val="24"/>
-        </w:rPr>
-      </w:pPr>
-      <w:r>
-        <w:rPr>
-          <w:rtl w:val="0"/>
-        </w:rPr>
-      </w:r>
-    </w:p>
-    <w:p>
-      <w:pPr>
-        <w:jc w:val="both"/>
-        <w:rPr>
-          <w:rFonts w:ascii="Arial" w:cs="Arial" w:eastAsia="Arial" w:hAnsi="Arial"/>
-          <w:sz w:val="24"/>
-          <w:szCs w:val="24"/>
-        </w:rPr>
-      </w:pPr>
-      <w:r>
-        <w:rPr>
-          <w:rtl w:val="0"/>
-        </w:rPr>
-      </w:r>
-    </w:p>
-    <w:p>
-      <w:pPr>
-        <w:jc w:val="both"/>
-        <w:rPr>
-          <w:rFonts w:ascii="Arial" w:cs="Arial" w:eastAsia="Arial" w:hAnsi="Arial"/>
-          <w:sz w:val="24"/>
-          <w:szCs w:val="24"/>
-        </w:rPr>
-      </w:pPr>
-      <w:r>
-        <w:rPr>
-          <w:rtl w:val="0"/>
-        </w:rPr>
       </w:r>
     </w:p>
     <w:p>
@@ -3144,16 +2794,16 @@
           <wp:inline distB="0" distT="0" distL="0" distR="0">
             <wp:extent cx="5973625" cy="2720380"/>
             <wp:effectExtent b="0" l="0" r="0" t="0"/>
-            <wp:docPr descr="Tela de celular&#10;&#10;Descrição gerada automaticamente" id="2" name="image2.png"/>
+            <wp:docPr descr="Tela de celular&#10;&#10;Descrição gerada automaticamente" id="2" name="image10.png"/>
             <a:graphic>
               <a:graphicData uri="http://schemas.openxmlformats.org/drawingml/2006/picture">
                 <pic:pic>
                   <pic:nvPicPr>
-                    <pic:cNvPr descr="Tela de celular&#10;&#10;Descrição gerada automaticamente" id="0" name="image2.png"/>
+                    <pic:cNvPr descr="Tela de celular&#10;&#10;Descrição gerada automaticamente" id="0" name="image10.png"/>
                     <pic:cNvPicPr preferRelativeResize="0"/>
                   </pic:nvPicPr>
                   <pic:blipFill>
-                    <a:blip r:embed="rId19"/>
+                    <a:blip r:embed="rId17"/>
                     <a:srcRect b="0" l="0" r="0" t="0"/>
                     <a:stretch>
                       <a:fillRect/>
@@ -3908,16 +3558,16 @@
           <wp:inline distB="0" distT="0" distL="0" distR="0">
             <wp:extent cx="6042087" cy="7933107"/>
             <wp:effectExtent b="0" l="0" r="0" t="0"/>
-            <wp:docPr id="4" name="image14.png"/>
+            <wp:docPr id="4" name="image13.png"/>
             <a:graphic>
               <a:graphicData uri="http://schemas.openxmlformats.org/drawingml/2006/picture">
                 <pic:pic>
                   <pic:nvPicPr>
-                    <pic:cNvPr id="0" name="image14.png"/>
+                    <pic:cNvPr id="0" name="image13.png"/>
                     <pic:cNvPicPr preferRelativeResize="0"/>
                   </pic:nvPicPr>
                   <pic:blipFill>
-                    <a:blip r:embed="rId20"/>
+                    <a:blip r:embed="rId18"/>
                     <a:srcRect b="0" l="0" r="0" t="0"/>
                     <a:stretch>
                       <a:fillRect/>
@@ -3993,16 +3643,16 @@
           <wp:inline distB="0" distT="0" distL="0" distR="0">
             <wp:extent cx="6054140" cy="7314734"/>
             <wp:effectExtent b="0" l="0" r="0" t="0"/>
-            <wp:docPr id="3" name="image10.png"/>
+            <wp:docPr id="3" name="image8.png"/>
             <a:graphic>
               <a:graphicData uri="http://schemas.openxmlformats.org/drawingml/2006/picture">
                 <pic:pic>
                   <pic:nvPicPr>
-                    <pic:cNvPr id="0" name="image10.png"/>
+                    <pic:cNvPr id="0" name="image8.png"/>
                     <pic:cNvPicPr preferRelativeResize="0"/>
                   </pic:nvPicPr>
                   <pic:blipFill>
-                    <a:blip r:embed="rId21"/>
+                    <a:blip r:embed="rId19"/>
                     <a:srcRect b="0" l="0" r="0" t="0"/>
                     <a:stretch>
                       <a:fillRect/>
@@ -4098,16 +3748,16 @@
           <wp:inline distB="0" distT="0" distL="0" distR="0">
             <wp:extent cx="6358213" cy="6490182"/>
             <wp:effectExtent b="0" l="0" r="0" t="0"/>
-            <wp:docPr id="6" name="image4.png"/>
+            <wp:docPr id="6" name="image7.png"/>
             <a:graphic>
               <a:graphicData uri="http://schemas.openxmlformats.org/drawingml/2006/picture">
                 <pic:pic>
                   <pic:nvPicPr>
-                    <pic:cNvPr id="0" name="image4.png"/>
+                    <pic:cNvPr id="0" name="image7.png"/>
                     <pic:cNvPicPr preferRelativeResize="0"/>
                   </pic:nvPicPr>
                   <pic:blipFill>
-                    <a:blip r:embed="rId22"/>
+                    <a:blip r:embed="rId20"/>
                     <a:srcRect b="0" l="0" r="0" t="0"/>
                     <a:stretch>
                       <a:fillRect/>
@@ -4202,16 +3852,16 @@
           <wp:inline distB="0" distT="0" distL="0" distR="0">
             <wp:extent cx="5994144" cy="2943914"/>
             <wp:effectExtent b="0" l="0" r="0" t="0"/>
-            <wp:docPr id="5" name="image9.png"/>
+            <wp:docPr id="5" name="image1.png"/>
             <a:graphic>
               <a:graphicData uri="http://schemas.openxmlformats.org/drawingml/2006/picture">
                 <pic:pic>
                   <pic:nvPicPr>
-                    <pic:cNvPr id="0" name="image9.png"/>
+                    <pic:cNvPr id="0" name="image1.png"/>
                     <pic:cNvPicPr preferRelativeResize="0"/>
                   </pic:nvPicPr>
                   <pic:blipFill>
-                    <a:blip r:embed="rId23"/>
+                    <a:blip r:embed="rId21"/>
                     <a:srcRect b="0" l="0" r="0" t="0"/>
                     <a:stretch>
                       <a:fillRect/>
@@ -4269,16 +3919,16 @@
           <wp:inline distB="0" distT="0" distL="0" distR="0">
             <wp:extent cx="6439146" cy="3207658"/>
             <wp:effectExtent b="0" l="0" r="0" t="0"/>
-            <wp:docPr descr="Texto&#10;&#10;Descrição gerada automaticamente" id="8" name="image8.png"/>
+            <wp:docPr descr="Texto&#10;&#10;Descrição gerada automaticamente" id="8" name="image2.png"/>
             <a:graphic>
               <a:graphicData uri="http://schemas.openxmlformats.org/drawingml/2006/picture">
                 <pic:pic>
                   <pic:nvPicPr>
-                    <pic:cNvPr descr="Texto&#10;&#10;Descrição gerada automaticamente" id="0" name="image8.png"/>
+                    <pic:cNvPr descr="Texto&#10;&#10;Descrição gerada automaticamente" id="0" name="image2.png"/>
                     <pic:cNvPicPr preferRelativeResize="0"/>
                   </pic:nvPicPr>
                   <pic:blipFill>
-                    <a:blip r:embed="rId24"/>
+                    <a:blip r:embed="rId22"/>
                     <a:srcRect b="0" l="0" r="0" t="0"/>
                     <a:stretch>
                       <a:fillRect/>
@@ -4359,16 +4009,16 @@
           <wp:inline distB="0" distT="0" distL="0" distR="0">
             <wp:extent cx="5984875" cy="6590665"/>
             <wp:effectExtent b="0" l="0" r="0" t="0"/>
-            <wp:docPr id="7" name="image3.png"/>
+            <wp:docPr id="7" name="image9.png"/>
             <a:graphic>
               <a:graphicData uri="http://schemas.openxmlformats.org/drawingml/2006/picture">
                 <pic:pic>
                   <pic:nvPicPr>
-                    <pic:cNvPr id="0" name="image3.png"/>
+                    <pic:cNvPr id="0" name="image9.png"/>
                     <pic:cNvPicPr preferRelativeResize="0"/>
                   </pic:nvPicPr>
                   <pic:blipFill>
-                    <a:blip r:embed="rId25"/>
+                    <a:blip r:embed="rId23"/>
                     <a:srcRect b="0" l="0" r="0" t="0"/>
                     <a:stretch>
                       <a:fillRect/>
@@ -4449,16 +4099,16 @@
           <wp:inline distB="0" distT="0" distL="0" distR="0">
             <wp:extent cx="5961380" cy="5486400"/>
             <wp:effectExtent b="0" l="0" r="0" t="0"/>
-            <wp:docPr id="10" name="image5.png"/>
+            <wp:docPr id="10" name="image3.png"/>
             <a:graphic>
               <a:graphicData uri="http://schemas.openxmlformats.org/drawingml/2006/picture">
                 <pic:pic>
                   <pic:nvPicPr>
-                    <pic:cNvPr id="0" name="image5.png"/>
+                    <pic:cNvPr id="0" name="image3.png"/>
                     <pic:cNvPicPr preferRelativeResize="0"/>
                   </pic:nvPicPr>
                   <pic:blipFill>
-                    <a:blip r:embed="rId26"/>
+                    <a:blip r:embed="rId24"/>
                     <a:srcRect b="0" l="0" r="0" t="0"/>
                     <a:stretch>
                       <a:fillRect/>
@@ -4576,7 +4226,7 @@
         </w:rPr>
         <w:t xml:space="preserve">Para a criação dos relatórios, optamos pela exportação via xlsx (excel) do relatório com todas as informações, para realizar essa exportação utilizamos uma biblioteca chamada de excel-4-node (</w:t>
       </w:r>
-      <w:hyperlink r:id="rId27">
+      <w:hyperlink r:id="rId25">
         <w:r>
           <w:rPr>
             <w:rFonts w:ascii="Times New Roman" w:cs="Times New Roman" w:eastAsia="Times New Roman" w:hAnsi="Times New Roman"/>
@@ -4796,16 +4446,16 @@
           <wp:inline distB="0" distT="0" distL="0" distR="0">
             <wp:extent cx="6043010" cy="7530146"/>
             <wp:effectExtent b="0" l="0" r="0" t="0"/>
-            <wp:docPr id="9" name="image6.png"/>
+            <wp:docPr id="9" name="image4.png"/>
             <a:graphic>
               <a:graphicData uri="http://schemas.openxmlformats.org/drawingml/2006/picture">
                 <pic:pic>
                   <pic:nvPicPr>
-                    <pic:cNvPr id="0" name="image6.png"/>
+                    <pic:cNvPr id="0" name="image4.png"/>
                     <pic:cNvPicPr preferRelativeResize="0"/>
                   </pic:nvPicPr>
                   <pic:blipFill>
-                    <a:blip r:embed="rId28"/>
+                    <a:blip r:embed="rId26"/>
                     <a:srcRect b="0" l="0" r="0" t="0"/>
                     <a:stretch>
                       <a:fillRect/>
@@ -4934,16 +4584,16 @@
           <wp:inline distB="0" distT="0" distL="0" distR="0">
             <wp:extent cx="6204048" cy="8090252"/>
             <wp:effectExtent b="0" l="0" r="0" t="0"/>
-            <wp:docPr id="13" name="image7.png"/>
+            <wp:docPr id="13" name="image11.png"/>
             <a:graphic>
               <a:graphicData uri="http://schemas.openxmlformats.org/drawingml/2006/picture">
                 <pic:pic>
                   <pic:nvPicPr>
-                    <pic:cNvPr id="0" name="image7.png"/>
+                    <pic:cNvPr id="0" name="image11.png"/>
                     <pic:cNvPicPr preferRelativeResize="0"/>
                   </pic:nvPicPr>
                   <pic:blipFill>
-                    <a:blip r:embed="rId29"/>
+                    <a:blip r:embed="rId27"/>
                     <a:srcRect b="0" l="0" r="0" t="0"/>
                     <a:stretch>
                       <a:fillRect/>
@@ -5120,16 +4770,16 @@
           <wp:inline distB="0" distT="0" distL="0" distR="0">
             <wp:extent cx="6015655" cy="8262353"/>
             <wp:effectExtent b="0" l="0" r="0" t="0"/>
-            <wp:docPr id="11" name="image1.png"/>
+            <wp:docPr id="11" name="image6.png"/>
             <a:graphic>
               <a:graphicData uri="http://schemas.openxmlformats.org/drawingml/2006/picture">
                 <pic:pic>
                   <pic:nvPicPr>
-                    <pic:cNvPr id="0" name="image1.png"/>
+                    <pic:cNvPr id="0" name="image6.png"/>
                     <pic:cNvPicPr preferRelativeResize="0"/>
                   </pic:nvPicPr>
                   <pic:blipFill>
-                    <a:blip r:embed="rId30"/>
+                    <a:blip r:embed="rId28"/>
                     <a:srcRect b="0" l="0" r="0" t="0"/>
                     <a:stretch>
                       <a:fillRect/>
@@ -5205,7 +4855,7 @@
         </w:rPr>
         <w:t xml:space="preserve">Esse caso de uso, utiliza uma biblioteca para gestão de datas chamada moment.js (</w:t>
       </w:r>
-      <w:hyperlink r:id="rId31">
+      <w:hyperlink r:id="rId29">
         <w:r>
           <w:rPr>
             <w:rFonts w:ascii="Times New Roman" w:cs="Times New Roman" w:eastAsia="Times New Roman" w:hAnsi="Times New Roman"/>
@@ -5345,16 +4995,16 @@
           <wp:inline distB="0" distT="0" distL="0" distR="0">
             <wp:extent cx="6068290" cy="8253095"/>
             <wp:effectExtent b="0" l="0" r="0" t="0"/>
-            <wp:docPr id="12" name="image11.png"/>
+            <wp:docPr id="12" name="image5.png"/>
             <a:graphic>
               <a:graphicData uri="http://schemas.openxmlformats.org/drawingml/2006/picture">
                 <pic:pic>
                   <pic:nvPicPr>
-                    <pic:cNvPr id="0" name="image11.png"/>
+                    <pic:cNvPr id="0" name="image5.png"/>
                     <pic:cNvPicPr preferRelativeResize="0"/>
                   </pic:nvPicPr>
                   <pic:blipFill>
-                    <a:blip r:embed="rId32"/>
+                    <a:blip r:embed="rId30"/>
                     <a:srcRect b="0" l="0" r="0" t="0"/>
                     <a:stretch>
                       <a:fillRect/>

</xml_diff>